<commit_message>
Separated Files for Summer
</commit_message>
<xml_diff>
--- a/Data/DataTranslations.docx
+++ b/Data/DataTranslations.docx
@@ -1,6 +1,6 @@
 
 <file path=word/document.xml><?xml version="1.0" encoding="utf-8"?>
-<w:document xmlns:wpc="http://schemas.microsoft.com/office/word/2010/wordprocessingCanvas" xmlns:cx="http://schemas.microsoft.com/office/drawing/2014/chartex" xmlns:cx1="http://schemas.microsoft.com/office/drawing/2015/9/8/chartex" xmlns:cx2="http://schemas.microsoft.com/office/drawing/2015/10/21/chartex" xmlns:cx3="http://schemas.microsoft.com/office/drawing/2016/5/9/chartex" xmlns:cx4="http://schemas.microsoft.com/office/drawing/2016/5/10/chartex" xmlns:cx5="http://schemas.microsoft.com/office/drawing/2016/5/11/chartex" xmlns:cx6="http://schemas.microsoft.com/office/drawing/2016/5/12/chartex" xmlns:cx7="http://schemas.microsoft.com/office/drawing/2016/5/13/chartex" xmlns:cx8="http://schemas.microsoft.com/office/drawing/2016/5/14/chartex" xmlns:mc="http://schemas.openxmlformats.org/markup-compatibility/2006" xmlns:aink="http://schemas.microsoft.com/office/drawing/2016/ink" xmlns:am3d="http://schemas.microsoft.com/office/drawing/2017/model3d" xmlns:o="urn:schemas-microsoft-com:office:office" xmlns:oel="http://schemas.microsoft.com/office/2019/extlst" xmlns:r="http://schemas.openxmlformats.org/officeDocument/2006/relationships" xmlns:m="http://schemas.openxmlformats.org/officeDocument/2006/math" xmlns:v="urn:schemas-microsoft-com:vml" xmlns:wp14="http://schemas.microsoft.com/office/word/2010/wordprocessingDrawing" xmlns:wp="http://schemas.openxmlformats.org/drawingml/2006/wordprocessingDrawing" xmlns:w10="urn:schemas-microsoft-com:office:word" xmlns:w="http://schemas.openxmlformats.org/wordprocessingml/2006/main" xmlns:w14="http://schemas.microsoft.com/office/word/2010/wordml" xmlns:w15="http://schemas.microsoft.com/office/word/2012/wordml" xmlns:w16cex="http://schemas.microsoft.com/office/word/2018/wordml/cex" xmlns:w16cid="http://schemas.microsoft.com/office/word/2016/wordml/cid" xmlns:w16="http://schemas.microsoft.com/office/word/2018/wordml" xmlns:w16sdtdh="http://schemas.microsoft.com/office/word/2020/wordml/sdtdatahash" xmlns:w16se="http://schemas.microsoft.com/office/word/2015/wordml/symex" xmlns:wpg="http://schemas.microsoft.com/office/word/2010/wordprocessingGroup" xmlns:wpi="http://schemas.microsoft.com/office/word/2010/wordprocessingInk" xmlns:wne="http://schemas.microsoft.com/office/word/2006/wordml" xmlns:wps="http://schemas.microsoft.com/office/word/2010/wordprocessingShape" mc:Ignorable="w14 w15 w16se w16cid w16 w16cex w16sdtdh wp14">
+<w:document xmlns:wpc="http://schemas.microsoft.com/office/word/2010/wordprocessingCanvas" xmlns:cx="http://schemas.microsoft.com/office/drawing/2014/chartex" xmlns:cx1="http://schemas.microsoft.com/office/drawing/2015/9/8/chartex" xmlns:cx2="http://schemas.microsoft.com/office/drawing/2015/10/21/chartex" xmlns:cx3="http://schemas.microsoft.com/office/drawing/2016/5/9/chartex" xmlns:cx4="http://schemas.microsoft.com/office/drawing/2016/5/10/chartex" xmlns:cx5="http://schemas.microsoft.com/office/drawing/2016/5/11/chartex" xmlns:cx6="http://schemas.microsoft.com/office/drawing/2016/5/12/chartex" xmlns:cx7="http://schemas.microsoft.com/office/drawing/2016/5/13/chartex" xmlns:cx8="http://schemas.microsoft.com/office/drawing/2016/5/14/chartex" xmlns:mc="http://schemas.openxmlformats.org/markup-compatibility/2006" xmlns:aink="http://schemas.microsoft.com/office/drawing/2016/ink" xmlns:am3d="http://schemas.microsoft.com/office/drawing/2017/model3d" xmlns:o="urn:schemas-microsoft-com:office:office" xmlns:oel="http://schemas.microsoft.com/office/2019/extlst" xmlns:r="http://schemas.openxmlformats.org/officeDocument/2006/relationships" xmlns:m="http://schemas.openxmlformats.org/officeDocument/2006/math" xmlns:v="urn:schemas-microsoft-com:vml" xmlns:wp14="http://schemas.microsoft.com/office/word/2010/wordprocessingDrawing" xmlns:wp="http://schemas.openxmlformats.org/drawingml/2006/wordprocessingDrawing" xmlns:w10="urn:schemas-microsoft-com:office:word" xmlns:w="http://schemas.openxmlformats.org/wordprocessingml/2006/main" xmlns:w14="http://schemas.microsoft.com/office/word/2010/wordml" xmlns:w15="http://schemas.microsoft.com/office/word/2012/wordml" xmlns:w16cex="http://schemas.microsoft.com/office/word/2018/wordml/cex" xmlns:w16cid="http://schemas.microsoft.com/office/word/2016/wordml/cid" xmlns:w16="http://schemas.microsoft.com/office/word/2018/wordml" xmlns:w16du="http://schemas.microsoft.com/office/word/2023/wordml/word16du" xmlns:w16sdtdh="http://schemas.microsoft.com/office/word/2020/wordml/sdtdatahash" xmlns:w16se="http://schemas.microsoft.com/office/word/2015/wordml/symex" xmlns:wpg="http://schemas.microsoft.com/office/word/2010/wordprocessingGroup" xmlns:wpi="http://schemas.microsoft.com/office/word/2010/wordprocessingInk" xmlns:wne="http://schemas.microsoft.com/office/word/2006/wordml" xmlns:wps="http://schemas.microsoft.com/office/word/2010/wordprocessingShape" mc:Ignorable="w14 w15 w16se w16cid w16 w16cex w16sdtdh w16du wp14">
   <w:body>
     <w:p>
       <w:pPr>
@@ -23,15 +23,7 @@
     </w:p>
     <w:p>
       <w:r>
-        <w:t>(</w:t>
-      </w:r>
-      <w:proofErr w:type="spellStart"/>
-      <w:r>
-        <w:t>x,y,z</w:t>
-      </w:r>
-      <w:proofErr w:type="spellEnd"/>
-      <w:r>
-        <w:t>) ~ (right, forward, up)</w:t>
+        <w:t>(x,y,z) ~ (right, forward, up)</w:t>
       </w:r>
       <w:r>
         <w:t xml:space="preserve"> (on watch it’s arm back, right, up)</w:t>
@@ -39,15 +31,7 @@
     </w:p>
     <w:p>
       <w:r>
-        <w:t xml:space="preserve">Run data-processing first, then </w:t>
-      </w:r>
-      <w:proofErr w:type="spellStart"/>
-      <w:r>
-        <w:t>model.ipynb</w:t>
-      </w:r>
-      <w:proofErr w:type="spellEnd"/>
-      <w:r>
-        <w:t>; I can adjust the code as needed</w:t>
+        <w:t>Run data-processing first, then model.ipynb; I can adjust the code as needed</w:t>
       </w:r>
     </w:p>
     <w:p/>
@@ -85,282 +69,172 @@
     </w:p>
     <w:p>
       <w:r>
-        <w:t xml:space="preserve">Type 2 categorization: </w:t>
-      </w:r>
-      <w:proofErr w:type="spellStart"/>
-      <w:r>
-        <w:t>Forward_s</w:t>
-      </w:r>
-      <w:proofErr w:type="spellEnd"/>
+        <w:t>Type 2 categorization: Forward_s</w:t>
+      </w:r>
       <w:r>
         <w:t xml:space="preserve"> (1)</w:t>
       </w:r>
       <w:r>
+        <w:t>, Forward_e</w:t>
+      </w:r>
+      <w:r>
+        <w:t xml:space="preserve"> (2)</w:t>
+      </w:r>
+      <w:r>
+        <w:t>, Left_s</w:t>
+      </w:r>
+      <w:r>
+        <w:t xml:space="preserve"> (3)</w:t>
+      </w:r>
+      <w:r>
+        <w:t>, Left_e</w:t>
+      </w:r>
+      <w:r>
+        <w:t xml:space="preserve"> (4)</w:t>
+      </w:r>
+      <w:r>
+        <w:t>, Right_s</w:t>
+      </w:r>
+      <w:r>
+        <w:t xml:space="preserve"> (5)</w:t>
+      </w:r>
+      <w:r>
+        <w:t>, Right_e</w:t>
+      </w:r>
+      <w:r>
+        <w:t xml:space="preserve"> (6)</w:t>
+      </w:r>
+      <w:r>
+        <w:t>, Pushup_s</w:t>
+      </w:r>
+      <w:r>
+        <w:t xml:space="preserve"> (7)</w:t>
+      </w:r>
+      <w:r>
+        <w:t>, Pushup_e</w:t>
+      </w:r>
+      <w:r>
+        <w:t xml:space="preserve"> (8)</w:t>
+      </w:r>
+      <w:r>
+        <w:t>, Stationary</w:t>
+      </w:r>
+      <w:r>
+        <w:t xml:space="preserve"> (9)</w:t>
+      </w:r>
+      <w:r>
+        <w:t>, Other</w:t>
+      </w:r>
+      <w:r>
+        <w:t xml:space="preserve"> (10)</w:t>
+      </w:r>
+    </w:p>
+    <w:p>
+      <w:r>
+        <w:t>Type 3 categorization: Forward_</w:t>
+      </w:r>
+      <w:r>
+        <w:t>k</w:t>
+      </w:r>
+      <w:r>
+        <w:t>_s</w:t>
+      </w:r>
+      <w:r>
+        <w:t xml:space="preserve"> (1)</w:t>
+      </w:r>
+      <w:r>
+        <w:t>, Forward_</w:t>
+      </w:r>
+      <w:r>
+        <w:t>k</w:t>
+      </w:r>
+      <w:r>
+        <w:t>_e</w:t>
+      </w:r>
+      <w:r>
+        <w:t xml:space="preserve"> (2)</w:t>
+      </w:r>
+      <w:r>
+        <w:t>, Forward_t_s</w:t>
+      </w:r>
+      <w:r>
+        <w:t xml:space="preserve"> (3)</w:t>
+      </w:r>
+      <w:r>
+        <w:t>, Forward_t_e</w:t>
+      </w:r>
+      <w:r>
+        <w:t xml:space="preserve"> (4)</w:t>
+      </w:r>
+      <w:r>
+        <w:t>, Left_p_s</w:t>
+      </w:r>
+      <w:r>
+        <w:t xml:space="preserve"> (5)</w:t>
+      </w:r>
+      <w:r>
+        <w:t>, Left_p_e</w:t>
+      </w:r>
+      <w:r>
+        <w:t xml:space="preserve"> (6)</w:t>
+      </w:r>
+      <w:r>
+        <w:t>, Left_h_s</w:t>
+      </w:r>
+      <w:r>
+        <w:t xml:space="preserve"> (7)</w:t>
+      </w:r>
+      <w:r>
+        <w:t>, Left_h_e</w:t>
+      </w:r>
+      <w:r>
+        <w:t xml:space="preserve"> (8)</w:t>
+      </w:r>
+      <w:r>
+        <w:t>, Right_p_s</w:t>
+      </w:r>
+      <w:r>
+        <w:t xml:space="preserve"> (9)</w:t>
+      </w:r>
+      <w:r>
+        <w:t>, Right_p_e</w:t>
+      </w:r>
+      <w:r>
+        <w:t xml:space="preserve"> (10)</w:t>
+      </w:r>
+      <w:r>
+        <w:t>, Right_h_s</w:t>
+      </w:r>
+      <w:r>
+        <w:t xml:space="preserve"> (11)</w:t>
+      </w:r>
+      <w:r>
+        <w:t>, Right_h_e</w:t>
+      </w:r>
+      <w:r>
+        <w:t xml:space="preserve"> (12)</w:t>
+      </w:r>
+      <w:r>
+        <w:t>, Pushup_s</w:t>
+      </w:r>
+      <w:r>
+        <w:t xml:space="preserve"> (13)</w:t>
+      </w:r>
+      <w:r>
+        <w:t>, Pushup_e</w:t>
+      </w:r>
+      <w:r>
+        <w:t xml:space="preserve"> (14)</w:t>
+      </w:r>
+      <w:r>
+        <w:t>, Stationary</w:t>
+      </w:r>
+      <w:r>
+        <w:t xml:space="preserve"> (15)</w:t>
+      </w:r>
+      <w:r>
         <w:t xml:space="preserve">, </w:t>
       </w:r>
-      <w:proofErr w:type="spellStart"/>
-      <w:r>
-        <w:t>Forward_e</w:t>
-      </w:r>
-      <w:proofErr w:type="spellEnd"/>
-      <w:r>
-        <w:t xml:space="preserve"> (2)</w:t>
-      </w:r>
-      <w:r>
-        <w:t xml:space="preserve">, </w:t>
-      </w:r>
-      <w:proofErr w:type="spellStart"/>
-      <w:r>
-        <w:t>Left_s</w:t>
-      </w:r>
-      <w:proofErr w:type="spellEnd"/>
-      <w:r>
-        <w:t xml:space="preserve"> (3)</w:t>
-      </w:r>
-      <w:r>
-        <w:t xml:space="preserve">, </w:t>
-      </w:r>
-      <w:proofErr w:type="spellStart"/>
-      <w:r>
-        <w:t>Left_e</w:t>
-      </w:r>
-      <w:proofErr w:type="spellEnd"/>
-      <w:r>
-        <w:t xml:space="preserve"> (4)</w:t>
-      </w:r>
-      <w:r>
-        <w:t xml:space="preserve">, </w:t>
-      </w:r>
-      <w:proofErr w:type="spellStart"/>
-      <w:r>
-        <w:t>Right_s</w:t>
-      </w:r>
-      <w:proofErr w:type="spellEnd"/>
-      <w:r>
-        <w:t xml:space="preserve"> (5)</w:t>
-      </w:r>
-      <w:r>
-        <w:t xml:space="preserve">, </w:t>
-      </w:r>
-      <w:proofErr w:type="spellStart"/>
-      <w:r>
-        <w:t>Right_e</w:t>
-      </w:r>
-      <w:proofErr w:type="spellEnd"/>
-      <w:r>
-        <w:t xml:space="preserve"> (6)</w:t>
-      </w:r>
-      <w:r>
-        <w:t xml:space="preserve">, </w:t>
-      </w:r>
-      <w:proofErr w:type="spellStart"/>
-      <w:r>
-        <w:t>Pushup_s</w:t>
-      </w:r>
-      <w:proofErr w:type="spellEnd"/>
-      <w:r>
-        <w:t xml:space="preserve"> (7)</w:t>
-      </w:r>
-      <w:r>
-        <w:t xml:space="preserve">, </w:t>
-      </w:r>
-      <w:proofErr w:type="spellStart"/>
-      <w:r>
-        <w:t>Pushup_e</w:t>
-      </w:r>
-      <w:proofErr w:type="spellEnd"/>
-      <w:r>
-        <w:t xml:space="preserve"> (8)</w:t>
-      </w:r>
-      <w:r>
-        <w:t>, Stationary</w:t>
-      </w:r>
-      <w:r>
-        <w:t xml:space="preserve"> (9)</w:t>
-      </w:r>
-      <w:r>
-        <w:t>, Other</w:t>
-      </w:r>
-      <w:r>
-        <w:t xml:space="preserve"> (10)</w:t>
-      </w:r>
-    </w:p>
-    <w:p>
-      <w:r>
-        <w:t xml:space="preserve">Type 3 categorization: </w:t>
-      </w:r>
-      <w:proofErr w:type="spellStart"/>
-      <w:r>
-        <w:t>Forward_</w:t>
-      </w:r>
-      <w:r>
-        <w:t>k</w:t>
-      </w:r>
-      <w:r>
-        <w:t>_s</w:t>
-      </w:r>
-      <w:proofErr w:type="spellEnd"/>
-      <w:r>
-        <w:t xml:space="preserve"> (1)</w:t>
-      </w:r>
-      <w:r>
-        <w:t xml:space="preserve">, </w:t>
-      </w:r>
-      <w:proofErr w:type="spellStart"/>
-      <w:r>
-        <w:t>Forward_</w:t>
-      </w:r>
-      <w:r>
-        <w:t>k</w:t>
-      </w:r>
-      <w:r>
-        <w:t>_e</w:t>
-      </w:r>
-      <w:proofErr w:type="spellEnd"/>
-      <w:r>
-        <w:t xml:space="preserve"> (2)</w:t>
-      </w:r>
-      <w:r>
-        <w:t xml:space="preserve">, </w:t>
-      </w:r>
-      <w:proofErr w:type="spellStart"/>
-      <w:r>
-        <w:t>Forward_t_s</w:t>
-      </w:r>
-      <w:proofErr w:type="spellEnd"/>
-      <w:r>
-        <w:t xml:space="preserve"> (3)</w:t>
-      </w:r>
-      <w:r>
-        <w:t xml:space="preserve">, </w:t>
-      </w:r>
-      <w:proofErr w:type="spellStart"/>
-      <w:r>
-        <w:t>Forward_t_e</w:t>
-      </w:r>
-      <w:proofErr w:type="spellEnd"/>
-      <w:r>
-        <w:t xml:space="preserve"> (4)</w:t>
-      </w:r>
-      <w:r>
-        <w:t xml:space="preserve">, </w:t>
-      </w:r>
-      <w:proofErr w:type="spellStart"/>
-      <w:r>
-        <w:t>Left_p_s</w:t>
-      </w:r>
-      <w:proofErr w:type="spellEnd"/>
-      <w:r>
-        <w:t xml:space="preserve"> (5)</w:t>
-      </w:r>
-      <w:r>
-        <w:t xml:space="preserve">, </w:t>
-      </w:r>
-      <w:proofErr w:type="spellStart"/>
-      <w:r>
-        <w:t>Left_p_e</w:t>
-      </w:r>
-      <w:proofErr w:type="spellEnd"/>
-      <w:r>
-        <w:t xml:space="preserve"> (6)</w:t>
-      </w:r>
-      <w:r>
-        <w:t xml:space="preserve">, </w:t>
-      </w:r>
-      <w:proofErr w:type="spellStart"/>
-      <w:r>
-        <w:t>Left_h_s</w:t>
-      </w:r>
-      <w:proofErr w:type="spellEnd"/>
-      <w:r>
-        <w:t xml:space="preserve"> (7)</w:t>
-      </w:r>
-      <w:r>
-        <w:t xml:space="preserve">, </w:t>
-      </w:r>
-      <w:proofErr w:type="spellStart"/>
-      <w:r>
-        <w:t>Left_h_e</w:t>
-      </w:r>
-      <w:proofErr w:type="spellEnd"/>
-      <w:r>
-        <w:t xml:space="preserve"> (8)</w:t>
-      </w:r>
-      <w:r>
-        <w:t xml:space="preserve">, </w:t>
-      </w:r>
-      <w:proofErr w:type="spellStart"/>
-      <w:r>
-        <w:t>Right_p_s</w:t>
-      </w:r>
-      <w:proofErr w:type="spellEnd"/>
-      <w:r>
-        <w:t xml:space="preserve"> (9)</w:t>
-      </w:r>
-      <w:r>
-        <w:t xml:space="preserve">, </w:t>
-      </w:r>
-      <w:proofErr w:type="spellStart"/>
-      <w:r>
-        <w:t>Right_p_e</w:t>
-      </w:r>
-      <w:proofErr w:type="spellEnd"/>
-      <w:r>
-        <w:t xml:space="preserve"> (10)</w:t>
-      </w:r>
-      <w:r>
-        <w:t xml:space="preserve">, </w:t>
-      </w:r>
-      <w:proofErr w:type="spellStart"/>
-      <w:r>
-        <w:t>Right_h_s</w:t>
-      </w:r>
-      <w:proofErr w:type="spellEnd"/>
-      <w:r>
-        <w:t xml:space="preserve"> (11)</w:t>
-      </w:r>
-      <w:r>
-        <w:t xml:space="preserve">, </w:t>
-      </w:r>
-      <w:proofErr w:type="spellStart"/>
-      <w:r>
-        <w:t>Right_h_e</w:t>
-      </w:r>
-      <w:proofErr w:type="spellEnd"/>
-      <w:r>
-        <w:t xml:space="preserve"> (12)</w:t>
-      </w:r>
-      <w:r>
-        <w:t xml:space="preserve">, </w:t>
-      </w:r>
-      <w:proofErr w:type="spellStart"/>
-      <w:r>
-        <w:t>Pushup_s</w:t>
-      </w:r>
-      <w:proofErr w:type="spellEnd"/>
-      <w:r>
-        <w:t xml:space="preserve"> (13)</w:t>
-      </w:r>
-      <w:r>
-        <w:t xml:space="preserve">, </w:t>
-      </w:r>
-      <w:proofErr w:type="spellStart"/>
-      <w:r>
-        <w:t>Pushup_e</w:t>
-      </w:r>
-      <w:proofErr w:type="spellEnd"/>
-      <w:r>
-        <w:t xml:space="preserve"> (14)</w:t>
-      </w:r>
-      <w:r>
-        <w:t>, Stationary</w:t>
-      </w:r>
-      <w:r>
-        <w:t xml:space="preserve"> (15)</w:t>
-      </w:r>
-      <w:r>
-        <w:t xml:space="preserve">, </w:t>
-      </w:r>
       <w:r>
         <w:t>Ot</w:t>
       </w:r>
@@ -369,6 +243,37 @@
       </w:r>
       <w:r>
         <w:t xml:space="preserve"> (16)</w:t>
+      </w:r>
+    </w:p>
+    <w:p>
+      <w:r>
+        <w:t>Type 4 categorization: Forward (1), Lateral (2), Pushup (3), Other (4)</w:t>
+      </w:r>
+    </w:p>
+    <w:p>
+      <w:r>
+        <w:t>Type 5 categorization: Forward_s (1), Forward_e (2), Lateral_s (3), Lateral_e (4), Pushup_s (5), Pushup_e (6), Stationary (7), Other (8)</w:t>
+      </w:r>
+    </w:p>
+    <w:p>
+      <w:r>
+        <w:t>Type 6 categorization: Start (1), End (2), Stationary (3), Other (4)</w:t>
+      </w:r>
+    </w:p>
+    <w:p>
+      <w:r>
+        <w:t xml:space="preserve">Type 7 categorization: </w:t>
+      </w:r>
+      <w:r>
+        <w:t>Border (1), Stationary (2), Other (3)</w:t>
+      </w:r>
+    </w:p>
+    <w:p>
+      <w:r>
+        <w:t xml:space="preserve">Type 8 categorization: </w:t>
+      </w:r>
+      <w:r>
+        <w:t>Moving (1), Stationary (2)</w:t>
       </w:r>
     </w:p>
     <w:p/>
@@ -426,7 +331,11 @@
         <w:t>We might also want to split them into two categories based on which arm the watch is on</w:t>
       </w:r>
       <w:r>
-        <w:t>. (3) What if we also later test what happens when someone goes straight from a right lean to a left lean</w:t>
+        <w:t xml:space="preserve">. (3) What if we also later test what </w:t>
+      </w:r>
+      <w:r>
+        <w:lastRenderedPageBreak/>
+        <w:t>happens when someone goes straight from a right lean to a left lean</w:t>
       </w:r>
       <w:r>
         <w:t>? (4) what if someone tries to check their watch during time, should we label those differently?</w:t>
@@ -714,15 +623,7 @@
         <w:t>Type3-Freq10-Labeled_Motion-sessions_2023-09-09_21-28-59</w:t>
       </w:r>
       <w:r>
-        <w:t xml:space="preserve">.csv – [30s, 30s, 15s, 15s] (Front Table, Left Hold, Front Knee, Pushup) (Looking at watch </w:t>
-      </w:r>
-      <w:proofErr w:type="spellStart"/>
-      <w:r>
-        <w:t>b&amp;a</w:t>
-      </w:r>
-      <w:proofErr w:type="spellEnd"/>
-      <w:r>
-        <w:t>)</w:t>
+        <w:t>.csv – [30s, 30s, 15s, 15s] (Front Table, Left Hold, Front Knee, Pushup) (Looking at watch b&amp;a)</w:t>
       </w:r>
     </w:p>
     <w:p>
@@ -737,15 +638,7 @@
         <w:t>Type3-Freq10-Labeled_Motion-sessions_2023-09-09_21-51-15</w:t>
       </w:r>
       <w:r>
-        <w:t xml:space="preserve">.csv – [15s, 30s, 30s, 30s] (Right Push, Forward Knee, Left Push, Right Push) (Looking at watch </w:t>
-      </w:r>
-      <w:proofErr w:type="spellStart"/>
-      <w:r>
-        <w:t>b&amp;a</w:t>
-      </w:r>
-      <w:proofErr w:type="spellEnd"/>
-      <w:r>
-        <w:t>)</w:t>
+        <w:t>.csv – [15s, 30s, 30s, 30s] (Right Push, Forward Knee, Left Push, Right Push) (Looking at watch b&amp;a)</w:t>
       </w:r>
     </w:p>
     <w:p>
@@ -760,15 +653,7 @@
         <w:t>Type3-Freq10-Labeled_Motion-sessions_2023-09-09_21-59-38</w:t>
       </w:r>
       <w:r>
-        <w:t xml:space="preserve">.csv – [30s, 15s, 30s, 15s] (Right Push, Right Hold, Forward Table, Right Hold) (Looking at watch </w:t>
-      </w:r>
-      <w:proofErr w:type="spellStart"/>
-      <w:r>
-        <w:t>b&amp;a</w:t>
-      </w:r>
-      <w:proofErr w:type="spellEnd"/>
-      <w:r>
-        <w:t>)</w:t>
+        <w:t>.csv – [30s, 15s, 30s, 15s] (Right Push, Right Hold, Forward Table, Right Hold) (Looking at watch b&amp;a)</w:t>
       </w:r>
     </w:p>
     <w:p>
@@ -794,7 +679,7 @@
 </file>
 
 <file path=word/endnotes.xml><?xml version="1.0" encoding="utf-8"?>
-<w:endnotes xmlns:wpc="http://schemas.microsoft.com/office/word/2010/wordprocessingCanvas" xmlns:cx="http://schemas.microsoft.com/office/drawing/2014/chartex" xmlns:cx1="http://schemas.microsoft.com/office/drawing/2015/9/8/chartex" xmlns:cx2="http://schemas.microsoft.com/office/drawing/2015/10/21/chartex" xmlns:cx3="http://schemas.microsoft.com/office/drawing/2016/5/9/chartex" xmlns:cx4="http://schemas.microsoft.com/office/drawing/2016/5/10/chartex" xmlns:cx5="http://schemas.microsoft.com/office/drawing/2016/5/11/chartex" xmlns:cx6="http://schemas.microsoft.com/office/drawing/2016/5/12/chartex" xmlns:cx7="http://schemas.microsoft.com/office/drawing/2016/5/13/chartex" xmlns:cx8="http://schemas.microsoft.com/office/drawing/2016/5/14/chartex" xmlns:mc="http://schemas.openxmlformats.org/markup-compatibility/2006" xmlns:aink="http://schemas.microsoft.com/office/drawing/2016/ink" xmlns:am3d="http://schemas.microsoft.com/office/drawing/2017/model3d" xmlns:o="urn:schemas-microsoft-com:office:office" xmlns:oel="http://schemas.microsoft.com/office/2019/extlst" xmlns:r="http://schemas.openxmlformats.org/officeDocument/2006/relationships" xmlns:m="http://schemas.openxmlformats.org/officeDocument/2006/math" xmlns:v="urn:schemas-microsoft-com:vml" xmlns:wp14="http://schemas.microsoft.com/office/word/2010/wordprocessingDrawing" xmlns:wp="http://schemas.openxmlformats.org/drawingml/2006/wordprocessingDrawing" xmlns:w10="urn:schemas-microsoft-com:office:word" xmlns:w="http://schemas.openxmlformats.org/wordprocessingml/2006/main" xmlns:w14="http://schemas.microsoft.com/office/word/2010/wordml" xmlns:w15="http://schemas.microsoft.com/office/word/2012/wordml" xmlns:w16cex="http://schemas.microsoft.com/office/word/2018/wordml/cex" xmlns:w16cid="http://schemas.microsoft.com/office/word/2016/wordml/cid" xmlns:w16="http://schemas.microsoft.com/office/word/2018/wordml" xmlns:w16sdtdh="http://schemas.microsoft.com/office/word/2020/wordml/sdtdatahash" xmlns:w16se="http://schemas.microsoft.com/office/word/2015/wordml/symex" xmlns:wpg="http://schemas.microsoft.com/office/word/2010/wordprocessingGroup" xmlns:wpi="http://schemas.microsoft.com/office/word/2010/wordprocessingInk" xmlns:wne="http://schemas.microsoft.com/office/word/2006/wordml" xmlns:wps="http://schemas.microsoft.com/office/word/2010/wordprocessingShape" mc:Ignorable="w14 w15 w16se w16cid w16 w16cex w16sdtdh wp14">
+<w:endnotes xmlns:wpc="http://schemas.microsoft.com/office/word/2010/wordprocessingCanvas" xmlns:cx="http://schemas.microsoft.com/office/drawing/2014/chartex" xmlns:cx1="http://schemas.microsoft.com/office/drawing/2015/9/8/chartex" xmlns:cx2="http://schemas.microsoft.com/office/drawing/2015/10/21/chartex" xmlns:cx3="http://schemas.microsoft.com/office/drawing/2016/5/9/chartex" xmlns:cx4="http://schemas.microsoft.com/office/drawing/2016/5/10/chartex" xmlns:cx5="http://schemas.microsoft.com/office/drawing/2016/5/11/chartex" xmlns:cx6="http://schemas.microsoft.com/office/drawing/2016/5/12/chartex" xmlns:cx7="http://schemas.microsoft.com/office/drawing/2016/5/13/chartex" xmlns:cx8="http://schemas.microsoft.com/office/drawing/2016/5/14/chartex" xmlns:mc="http://schemas.openxmlformats.org/markup-compatibility/2006" xmlns:aink="http://schemas.microsoft.com/office/drawing/2016/ink" xmlns:am3d="http://schemas.microsoft.com/office/drawing/2017/model3d" xmlns:o="urn:schemas-microsoft-com:office:office" xmlns:oel="http://schemas.microsoft.com/office/2019/extlst" xmlns:r="http://schemas.openxmlformats.org/officeDocument/2006/relationships" xmlns:m="http://schemas.openxmlformats.org/officeDocument/2006/math" xmlns:v="urn:schemas-microsoft-com:vml" xmlns:wp14="http://schemas.microsoft.com/office/word/2010/wordprocessingDrawing" xmlns:wp="http://schemas.openxmlformats.org/drawingml/2006/wordprocessingDrawing" xmlns:w10="urn:schemas-microsoft-com:office:word" xmlns:w="http://schemas.openxmlformats.org/wordprocessingml/2006/main" xmlns:w14="http://schemas.microsoft.com/office/word/2010/wordml" xmlns:w15="http://schemas.microsoft.com/office/word/2012/wordml" xmlns:w16cex="http://schemas.microsoft.com/office/word/2018/wordml/cex" xmlns:w16cid="http://schemas.microsoft.com/office/word/2016/wordml/cid" xmlns:w16="http://schemas.microsoft.com/office/word/2018/wordml" xmlns:w16du="http://schemas.microsoft.com/office/word/2023/wordml/word16du" xmlns:w16sdtdh="http://schemas.microsoft.com/office/word/2020/wordml/sdtdatahash" xmlns:w16se="http://schemas.microsoft.com/office/word/2015/wordml/symex" xmlns:wpg="http://schemas.microsoft.com/office/word/2010/wordprocessingGroup" xmlns:wpi="http://schemas.microsoft.com/office/word/2010/wordprocessingInk" xmlns:wne="http://schemas.microsoft.com/office/word/2006/wordml" xmlns:wps="http://schemas.microsoft.com/office/word/2010/wordprocessingShape" mc:Ignorable="w14 w15 w16se w16cid w16 w16cex w16sdtdh w16du wp14">
   <w:endnote w:type="separator" w:id="-1">
     <w:p>
       <w:pPr>
@@ -819,7 +704,7 @@
 </file>
 
 <file path=word/footnotes.xml><?xml version="1.0" encoding="utf-8"?>
-<w:footnotes xmlns:wpc="http://schemas.microsoft.com/office/word/2010/wordprocessingCanvas" xmlns:cx="http://schemas.microsoft.com/office/drawing/2014/chartex" xmlns:cx1="http://schemas.microsoft.com/office/drawing/2015/9/8/chartex" xmlns:cx2="http://schemas.microsoft.com/office/drawing/2015/10/21/chartex" xmlns:cx3="http://schemas.microsoft.com/office/drawing/2016/5/9/chartex" xmlns:cx4="http://schemas.microsoft.com/office/drawing/2016/5/10/chartex" xmlns:cx5="http://schemas.microsoft.com/office/drawing/2016/5/11/chartex" xmlns:cx6="http://schemas.microsoft.com/office/drawing/2016/5/12/chartex" xmlns:cx7="http://schemas.microsoft.com/office/drawing/2016/5/13/chartex" xmlns:cx8="http://schemas.microsoft.com/office/drawing/2016/5/14/chartex" xmlns:mc="http://schemas.openxmlformats.org/markup-compatibility/2006" xmlns:aink="http://schemas.microsoft.com/office/drawing/2016/ink" xmlns:am3d="http://schemas.microsoft.com/office/drawing/2017/model3d" xmlns:o="urn:schemas-microsoft-com:office:office" xmlns:oel="http://schemas.microsoft.com/office/2019/extlst" xmlns:r="http://schemas.openxmlformats.org/officeDocument/2006/relationships" xmlns:m="http://schemas.openxmlformats.org/officeDocument/2006/math" xmlns:v="urn:schemas-microsoft-com:vml" xmlns:wp14="http://schemas.microsoft.com/office/word/2010/wordprocessingDrawing" xmlns:wp="http://schemas.openxmlformats.org/drawingml/2006/wordprocessingDrawing" xmlns:w10="urn:schemas-microsoft-com:office:word" xmlns:w="http://schemas.openxmlformats.org/wordprocessingml/2006/main" xmlns:w14="http://schemas.microsoft.com/office/word/2010/wordml" xmlns:w15="http://schemas.microsoft.com/office/word/2012/wordml" xmlns:w16cex="http://schemas.microsoft.com/office/word/2018/wordml/cex" xmlns:w16cid="http://schemas.microsoft.com/office/word/2016/wordml/cid" xmlns:w16="http://schemas.microsoft.com/office/word/2018/wordml" xmlns:w16sdtdh="http://schemas.microsoft.com/office/word/2020/wordml/sdtdatahash" xmlns:w16se="http://schemas.microsoft.com/office/word/2015/wordml/symex" xmlns:wpg="http://schemas.microsoft.com/office/word/2010/wordprocessingGroup" xmlns:wpi="http://schemas.microsoft.com/office/word/2010/wordprocessingInk" xmlns:wne="http://schemas.microsoft.com/office/word/2006/wordml" xmlns:wps="http://schemas.microsoft.com/office/word/2010/wordprocessingShape" mc:Ignorable="w14 w15 w16se w16cid w16 w16cex w16sdtdh wp14">
+<w:footnotes xmlns:wpc="http://schemas.microsoft.com/office/word/2010/wordprocessingCanvas" xmlns:cx="http://schemas.microsoft.com/office/drawing/2014/chartex" xmlns:cx1="http://schemas.microsoft.com/office/drawing/2015/9/8/chartex" xmlns:cx2="http://schemas.microsoft.com/office/drawing/2015/10/21/chartex" xmlns:cx3="http://schemas.microsoft.com/office/drawing/2016/5/9/chartex" xmlns:cx4="http://schemas.microsoft.com/office/drawing/2016/5/10/chartex" xmlns:cx5="http://schemas.microsoft.com/office/drawing/2016/5/11/chartex" xmlns:cx6="http://schemas.microsoft.com/office/drawing/2016/5/12/chartex" xmlns:cx7="http://schemas.microsoft.com/office/drawing/2016/5/13/chartex" xmlns:cx8="http://schemas.microsoft.com/office/drawing/2016/5/14/chartex" xmlns:mc="http://schemas.openxmlformats.org/markup-compatibility/2006" xmlns:aink="http://schemas.microsoft.com/office/drawing/2016/ink" xmlns:am3d="http://schemas.microsoft.com/office/drawing/2017/model3d" xmlns:o="urn:schemas-microsoft-com:office:office" xmlns:oel="http://schemas.microsoft.com/office/2019/extlst" xmlns:r="http://schemas.openxmlformats.org/officeDocument/2006/relationships" xmlns:m="http://schemas.openxmlformats.org/officeDocument/2006/math" xmlns:v="urn:schemas-microsoft-com:vml" xmlns:wp14="http://schemas.microsoft.com/office/word/2010/wordprocessingDrawing" xmlns:wp="http://schemas.openxmlformats.org/drawingml/2006/wordprocessingDrawing" xmlns:w10="urn:schemas-microsoft-com:office:word" xmlns:w="http://schemas.openxmlformats.org/wordprocessingml/2006/main" xmlns:w14="http://schemas.microsoft.com/office/word/2010/wordml" xmlns:w15="http://schemas.microsoft.com/office/word/2012/wordml" xmlns:w16cex="http://schemas.microsoft.com/office/word/2018/wordml/cex" xmlns:w16cid="http://schemas.microsoft.com/office/word/2016/wordml/cid" xmlns:w16="http://schemas.microsoft.com/office/word/2018/wordml" xmlns:w16du="http://schemas.microsoft.com/office/word/2023/wordml/word16du" xmlns:w16sdtdh="http://schemas.microsoft.com/office/word/2020/wordml/sdtdatahash" xmlns:w16se="http://schemas.microsoft.com/office/word/2015/wordml/symex" xmlns:wpg="http://schemas.microsoft.com/office/word/2010/wordprocessingGroup" xmlns:wpi="http://schemas.microsoft.com/office/word/2010/wordprocessingInk" xmlns:wne="http://schemas.microsoft.com/office/word/2006/wordml" xmlns:wps="http://schemas.microsoft.com/office/word/2010/wordprocessingShape" mc:Ignorable="w14 w15 w16se w16cid w16 w16cex w16sdtdh w16du wp14">
   <w:footnote w:type="separator" w:id="-1">
     <w:p>
       <w:pPr>
@@ -844,7 +729,7 @@
 </file>
 
 <file path=word/numbering.xml><?xml version="1.0" encoding="utf-8"?>
-<w:numbering xmlns:wpc="http://schemas.microsoft.com/office/word/2010/wordprocessingCanvas" xmlns:cx="http://schemas.microsoft.com/office/drawing/2014/chartex" xmlns:cx1="http://schemas.microsoft.com/office/drawing/2015/9/8/chartex" xmlns:cx2="http://schemas.microsoft.com/office/drawing/2015/10/21/chartex" xmlns:cx3="http://schemas.microsoft.com/office/drawing/2016/5/9/chartex" xmlns:cx4="http://schemas.microsoft.com/office/drawing/2016/5/10/chartex" xmlns:cx5="http://schemas.microsoft.com/office/drawing/2016/5/11/chartex" xmlns:cx6="http://schemas.microsoft.com/office/drawing/2016/5/12/chartex" xmlns:cx7="http://schemas.microsoft.com/office/drawing/2016/5/13/chartex" xmlns:cx8="http://schemas.microsoft.com/office/drawing/2016/5/14/chartex" xmlns:mc="http://schemas.openxmlformats.org/markup-compatibility/2006" xmlns:aink="http://schemas.microsoft.com/office/drawing/2016/ink" xmlns:am3d="http://schemas.microsoft.com/office/drawing/2017/model3d" xmlns:o="urn:schemas-microsoft-com:office:office" xmlns:oel="http://schemas.microsoft.com/office/2019/extlst" xmlns:r="http://schemas.openxmlformats.org/officeDocument/2006/relationships" xmlns:m="http://schemas.openxmlformats.org/officeDocument/2006/math" xmlns:v="urn:schemas-microsoft-com:vml" xmlns:wp14="http://schemas.microsoft.com/office/word/2010/wordprocessingDrawing" xmlns:wp="http://schemas.openxmlformats.org/drawingml/2006/wordprocessingDrawing" xmlns:w10="urn:schemas-microsoft-com:office:word" xmlns:w="http://schemas.openxmlformats.org/wordprocessingml/2006/main" xmlns:w14="http://schemas.microsoft.com/office/word/2010/wordml" xmlns:w15="http://schemas.microsoft.com/office/word/2012/wordml" xmlns:w16cex="http://schemas.microsoft.com/office/word/2018/wordml/cex" xmlns:w16cid="http://schemas.microsoft.com/office/word/2016/wordml/cid" xmlns:w16="http://schemas.microsoft.com/office/word/2018/wordml" xmlns:w16sdtdh="http://schemas.microsoft.com/office/word/2020/wordml/sdtdatahash" xmlns:w16se="http://schemas.microsoft.com/office/word/2015/wordml/symex" xmlns:wpg="http://schemas.microsoft.com/office/word/2010/wordprocessingGroup" xmlns:wpi="http://schemas.microsoft.com/office/word/2010/wordprocessingInk" xmlns:wne="http://schemas.microsoft.com/office/word/2006/wordml" xmlns:wps="http://schemas.microsoft.com/office/word/2010/wordprocessingShape" mc:Ignorable="w14 w15 w16se w16cid w16 w16cex w16sdtdh wp14">
+<w:numbering xmlns:wpc="http://schemas.microsoft.com/office/word/2010/wordprocessingCanvas" xmlns:cx="http://schemas.microsoft.com/office/drawing/2014/chartex" xmlns:cx1="http://schemas.microsoft.com/office/drawing/2015/9/8/chartex" xmlns:cx2="http://schemas.microsoft.com/office/drawing/2015/10/21/chartex" xmlns:cx3="http://schemas.microsoft.com/office/drawing/2016/5/9/chartex" xmlns:cx4="http://schemas.microsoft.com/office/drawing/2016/5/10/chartex" xmlns:cx5="http://schemas.microsoft.com/office/drawing/2016/5/11/chartex" xmlns:cx6="http://schemas.microsoft.com/office/drawing/2016/5/12/chartex" xmlns:cx7="http://schemas.microsoft.com/office/drawing/2016/5/13/chartex" xmlns:cx8="http://schemas.microsoft.com/office/drawing/2016/5/14/chartex" xmlns:mc="http://schemas.openxmlformats.org/markup-compatibility/2006" xmlns:aink="http://schemas.microsoft.com/office/drawing/2016/ink" xmlns:am3d="http://schemas.microsoft.com/office/drawing/2017/model3d" xmlns:o="urn:schemas-microsoft-com:office:office" xmlns:oel="http://schemas.microsoft.com/office/2019/extlst" xmlns:r="http://schemas.openxmlformats.org/officeDocument/2006/relationships" xmlns:m="http://schemas.openxmlformats.org/officeDocument/2006/math" xmlns:v="urn:schemas-microsoft-com:vml" xmlns:wp14="http://schemas.microsoft.com/office/word/2010/wordprocessingDrawing" xmlns:wp="http://schemas.openxmlformats.org/drawingml/2006/wordprocessingDrawing" xmlns:w10="urn:schemas-microsoft-com:office:word" xmlns:w="http://schemas.openxmlformats.org/wordprocessingml/2006/main" xmlns:w14="http://schemas.microsoft.com/office/word/2010/wordml" xmlns:w15="http://schemas.microsoft.com/office/word/2012/wordml" xmlns:w16cex="http://schemas.microsoft.com/office/word/2018/wordml/cex" xmlns:w16cid="http://schemas.microsoft.com/office/word/2016/wordml/cid" xmlns:w16="http://schemas.microsoft.com/office/word/2018/wordml" xmlns:w16du="http://schemas.microsoft.com/office/word/2023/wordml/word16du" xmlns:w16sdtdh="http://schemas.microsoft.com/office/word/2020/wordml/sdtdatahash" xmlns:w16se="http://schemas.microsoft.com/office/word/2015/wordml/symex" xmlns:wpg="http://schemas.microsoft.com/office/word/2010/wordprocessingGroup" xmlns:wpi="http://schemas.microsoft.com/office/word/2010/wordprocessingInk" xmlns:wne="http://schemas.microsoft.com/office/word/2006/wordml" xmlns:wps="http://schemas.microsoft.com/office/word/2010/wordprocessingShape" mc:Ignorable="w14 w15 w16se w16cid w16 w16cex w16sdtdh w16du wp14">
   <w:abstractNum w:abstractNumId="0" w15:restartNumberingAfterBreak="0">
     <w:nsid w:val="222E7644"/>
     <w:multiLevelType w:val="hybridMultilevel"/>
@@ -1234,7 +1119,7 @@
 </file>
 
 <file path=word/styles.xml><?xml version="1.0" encoding="utf-8"?>
-<w:styles xmlns:mc="http://schemas.openxmlformats.org/markup-compatibility/2006" xmlns:r="http://schemas.openxmlformats.org/officeDocument/2006/relationships" xmlns:w="http://schemas.openxmlformats.org/wordprocessingml/2006/main" xmlns:w14="http://schemas.microsoft.com/office/word/2010/wordml" xmlns:w15="http://schemas.microsoft.com/office/word/2012/wordml" xmlns:w16cex="http://schemas.microsoft.com/office/word/2018/wordml/cex" xmlns:w16cid="http://schemas.microsoft.com/office/word/2016/wordml/cid" xmlns:w16="http://schemas.microsoft.com/office/word/2018/wordml" xmlns:w16sdtdh="http://schemas.microsoft.com/office/word/2020/wordml/sdtdatahash" xmlns:w16se="http://schemas.microsoft.com/office/word/2015/wordml/symex" mc:Ignorable="w14 w15 w16se w16cid w16 w16cex w16sdtdh">
+<w:styles xmlns:mc="http://schemas.openxmlformats.org/markup-compatibility/2006" xmlns:r="http://schemas.openxmlformats.org/officeDocument/2006/relationships" xmlns:w="http://schemas.openxmlformats.org/wordprocessingml/2006/main" xmlns:w14="http://schemas.microsoft.com/office/word/2010/wordml" xmlns:w15="http://schemas.microsoft.com/office/word/2012/wordml" xmlns:w16cex="http://schemas.microsoft.com/office/word/2018/wordml/cex" xmlns:w16cid="http://schemas.microsoft.com/office/word/2016/wordml/cid" xmlns:w16="http://schemas.microsoft.com/office/word/2018/wordml" xmlns:w16du="http://schemas.microsoft.com/office/word/2023/wordml/word16du" xmlns:w16sdtdh="http://schemas.microsoft.com/office/word/2020/wordml/sdtdatahash" xmlns:w16se="http://schemas.microsoft.com/office/word/2015/wordml/symex" mc:Ignorable="w14 w15 w16se w16cid w16 w16cex w16sdtdh w16du">
   <w:docDefaults>
     <w:rPrDefault>
       <w:rPr>

</xml_diff>